<commit_message>
Added Links to Report
</commit_message>
<xml_diff>
--- a/02_Documentation/Report.docx
+++ b/02_Documentation/Report.docx
@@ -2,8 +2,6 @@
 <file path=word/document.xml><?xml version="1.0" encoding="utf-8"?>
 <w:document xmlns:wpc="http://schemas.microsoft.com/office/word/2010/wordprocessingCanvas" xmlns:cx="http://schemas.microsoft.com/office/drawing/2014/chartex" xmlns:cx1="http://schemas.microsoft.com/office/drawing/2015/9/8/chartex" xmlns:cx2="http://schemas.microsoft.com/office/drawing/2015/10/21/chartex" xmlns:cx3="http://schemas.microsoft.com/office/drawing/2016/5/9/chartex" xmlns:cx4="http://schemas.microsoft.com/office/drawing/2016/5/10/chartex" xmlns:cx5="http://schemas.microsoft.com/office/drawing/2016/5/11/chartex" xmlns:cx6="http://schemas.microsoft.com/office/drawing/2016/5/12/chartex" xmlns:cx7="http://schemas.microsoft.com/office/drawing/2016/5/13/chartex" xmlns:cx8="http://schemas.microsoft.com/office/drawing/2016/5/14/chartex" xmlns:mc="http://schemas.openxmlformats.org/markup-compatibility/2006" xmlns:aink="http://schemas.microsoft.com/office/drawing/2016/ink" xmlns:am3d="http://schemas.microsoft.com/office/drawing/2017/model3d" xmlns:o="urn:schemas-microsoft-com:office:office" xmlns:r="http://schemas.openxmlformats.org/officeDocument/2006/relationships" xmlns:m="http://schemas.openxmlformats.org/officeDocument/2006/math" xmlns:v="urn:schemas-microsoft-com:vml" xmlns:wp14="http://schemas.microsoft.com/office/word/2010/wordprocessingDrawing" xmlns:wp="http://schemas.openxmlformats.org/drawingml/2006/wordprocessingDrawing" xmlns:w10="urn:schemas-microsoft-com:office:word" xmlns:w="http://schemas.openxmlformats.org/wordprocessingml/2006/main" xmlns:w14="http://schemas.microsoft.com/office/word/2010/wordml" xmlns:w15="http://schemas.microsoft.com/office/word/2012/wordml" xmlns:w16cid="http://schemas.microsoft.com/office/word/2016/wordml/cid" xmlns:w16se="http://schemas.microsoft.com/office/word/2015/wordml/symex" xmlns:wpg="http://schemas.microsoft.com/office/word/2010/wordprocessingGroup" xmlns:wpi="http://schemas.microsoft.com/office/word/2010/wordprocessingInk" xmlns:wne="http://schemas.microsoft.com/office/word/2006/wordml" xmlns:wps="http://schemas.microsoft.com/office/word/2010/wordprocessingShape" mc:Ignorable="w14 w15 w16se w16cid wp14">
   <w:body>
-    <w:bookmarkStart w:id="0" w:name="_GoBack" w:displacedByCustomXml="next"/>
-    <w:bookmarkEnd w:id="0" w:displacedByCustomXml="next"/>
     <w:sdt>
       <w:sdtPr>
         <w:id w:val="-441540511"/>
@@ -1373,6 +1371,8 @@
       <w:r>
         <w:t>I feel this was an excellent introduction project into the hardware-software side of programming. I look forward to more advanced projects in the future.</w:t>
       </w:r>
+      <w:bookmarkStart w:id="0" w:name="_GoBack"/>
+      <w:bookmarkEnd w:id="0"/>
     </w:p>
     <w:p>
       <w:pPr>
@@ -1390,7 +1390,16 @@
         <w:t>Photos and Renders</w:t>
       </w:r>
     </w:p>
-    <w:p/>
+    <w:p>
+      <w:hyperlink r:id="rId12" w:history="1">
+        <w:r>
+          <w:rPr>
+            <w:rStyle w:val="Hyperlink"/>
+          </w:rPr>
+          <w:t>https://photos.app.goo.gl/KdRxudGr9K38g9dz9</w:t>
+        </w:r>
+      </w:hyperlink>
+    </w:p>
     <w:p>
       <w:pPr>
         <w:pStyle w:val="Heading2"/>
@@ -1399,7 +1408,16 @@
         <w:t>GitHub Repo</w:t>
       </w:r>
     </w:p>
-    <w:p/>
+    <w:p>
+      <w:hyperlink r:id="rId13" w:history="1">
+        <w:r>
+          <w:rPr>
+            <w:rStyle w:val="Hyperlink"/>
+          </w:rPr>
+          <w:t>https://github.com/badtoro2/MarksButton</w:t>
+        </w:r>
+      </w:hyperlink>
+    </w:p>
     <w:p>
       <w:pPr>
         <w:rPr>
@@ -1490,7 +1508,7 @@
                           </pic:cNvPicPr>
                         </pic:nvPicPr>
                         <pic:blipFill rotWithShape="1">
-                          <a:blip r:embed="rId12" cstate="print">
+                          <a:blip r:embed="rId14" cstate="print">
                             <a:extLst>
                               <a:ext uri="{28A0092B-C50C-407E-A947-70E740481C1C}">
                                 <a14:useLocalDpi xmlns:a14="http://schemas.microsoft.com/office/drawing/2010/main" val="0"/>
@@ -1553,7 +1571,7 @@
                           </pic:cNvPicPr>
                         </pic:nvPicPr>
                         <pic:blipFill rotWithShape="1">
-                          <a:blip r:embed="rId13" cstate="print">
+                          <a:blip r:embed="rId15" cstate="print">
                             <a:extLst>
                               <a:ext uri="{28A0092B-C50C-407E-A947-70E740481C1C}">
                                 <a14:useLocalDpi xmlns:a14="http://schemas.microsoft.com/office/drawing/2010/main" val="0"/>
@@ -1640,7 +1658,7 @@
                           </pic:cNvPicPr>
                         </pic:nvPicPr>
                         <pic:blipFill rotWithShape="1">
-                          <a:blip r:embed="rId14" cstate="print">
+                          <a:blip r:embed="rId16" cstate="print">
                             <a:extLst>
                               <a:ext uri="{28A0092B-C50C-407E-A947-70E740481C1C}">
                                 <a14:useLocalDpi xmlns:a14="http://schemas.microsoft.com/office/drawing/2010/main" val="0"/>
@@ -1703,7 +1721,7 @@
                           </pic:cNvPicPr>
                         </pic:nvPicPr>
                         <pic:blipFill rotWithShape="1">
-                          <a:blip r:embed="rId15" cstate="print">
+                          <a:blip r:embed="rId17" cstate="print">
                             <a:extLst>
                               <a:ext uri="{28A0092B-C50C-407E-A947-70E740481C1C}">
                                 <a14:useLocalDpi xmlns:a14="http://schemas.microsoft.com/office/drawing/2010/main" val="0"/>
@@ -1790,7 +1808,7 @@
                           </pic:cNvPicPr>
                         </pic:nvPicPr>
                         <pic:blipFill rotWithShape="1">
-                          <a:blip r:embed="rId16" cstate="print">
+                          <a:blip r:embed="rId18" cstate="print">
                             <a:extLst>
                               <a:ext uri="{28A0092B-C50C-407E-A947-70E740481C1C}">
                                 <a14:useLocalDpi xmlns:a14="http://schemas.microsoft.com/office/drawing/2010/main" val="0"/>
@@ -1853,7 +1871,7 @@
                           </pic:cNvPicPr>
                         </pic:nvPicPr>
                         <pic:blipFill rotWithShape="1">
-                          <a:blip r:embed="rId17" cstate="print">
+                          <a:blip r:embed="rId19" cstate="print">
                             <a:extLst>
                               <a:ext uri="{28A0092B-C50C-407E-A947-70E740481C1C}">
                                 <a14:useLocalDpi xmlns:a14="http://schemas.microsoft.com/office/drawing/2010/main" val="0"/>
@@ -1957,8 +1975,8 @@
       </w:r>
     </w:p>
     <w:sectPr>
-      <w:headerReference w:type="default" r:id="rId18"/>
-      <w:footerReference w:type="default" r:id="rId19"/>
+      <w:headerReference w:type="default" r:id="rId20"/>
+      <w:footerReference w:type="default" r:id="rId21"/>
       <w:pgSz w:w="11906" w:h="16838"/>
       <w:pgMar w:top="1440" w:right="1440" w:bottom="1440" w:left="1440" w:header="708" w:footer="708" w:gutter="0"/>
       <w:pgNumType w:start="0"/>
@@ -2046,21 +2064,11 @@
     <w:r>
       <w:t xml:space="preserve"> of </w:t>
     </w:r>
-    <w:r>
-      <w:fldChar w:fldCharType="begin"/>
-    </w:r>
-    <w:r>
-      <w:instrText xml:space="preserve"> NUMPAGES  \* Arabic  \* MERGEFORMAT </w:instrText>
-    </w:r>
-    <w:r>
-      <w:fldChar w:fldCharType="separate"/>
-    </w:r>
-    <w:r>
-      <w:t>1</w:t>
-    </w:r>
-    <w:r>
-      <w:fldChar w:fldCharType="end"/>
-    </w:r>
+    <w:fldSimple w:instr=" NUMPAGES  \* Arabic  \* MERGEFORMAT ">
+      <w:r>
+        <w:t>1</w:t>
+      </w:r>
+    </w:fldSimple>
   </w:p>
 </w:ftr>
 </file>
@@ -2894,6 +2902,29 @@
         <w:insideV w:val="single" w:sz="4" w:space="0" w:color="auto"/>
       </w:tblBorders>
     </w:tblPr>
+  </w:style>
+  <w:style w:type="character" w:styleId="Hyperlink">
+    <w:name w:val="Hyperlink"/>
+    <w:basedOn w:val="DefaultParagraphFont"/>
+    <w:uiPriority w:val="99"/>
+    <w:unhideWhenUsed/>
+    <w:rsid w:val="007A54B9"/>
+    <w:rPr>
+      <w:color w:val="0563C1" w:themeColor="hyperlink"/>
+      <w:u w:val="single"/>
+    </w:rPr>
+  </w:style>
+  <w:style w:type="character" w:styleId="UnresolvedMention">
+    <w:name w:val="Unresolved Mention"/>
+    <w:basedOn w:val="DefaultParagraphFont"/>
+    <w:uiPriority w:val="99"/>
+    <w:semiHidden/>
+    <w:unhideWhenUsed/>
+    <w:rsid w:val="007A54B9"/>
+    <w:rPr>
+      <w:color w:val="605E5C"/>
+      <w:shd w:val="clear" w:color="auto" w:fill="E1DFDD"/>
+    </w:rPr>
   </w:style>
 </w:styles>
 </file>
@@ -3825,7 +3856,7 @@
 </file>
 
 <file path=customXml/itemProps2.xml><?xml version="1.0" encoding="utf-8"?>
-<ds:datastoreItem xmlns:ds="http://schemas.openxmlformats.org/officeDocument/2006/customXml" ds:itemID="{6A8FD4AE-ECE7-4182-8255-1290517C8E67}">
+<ds:datastoreItem xmlns:ds="http://schemas.openxmlformats.org/officeDocument/2006/customXml" ds:itemID="{0AF51CFF-AD5B-4F43-BE60-AE59AF408F3A}">
   <ds:schemaRefs>
     <ds:schemaRef ds:uri="http://schemas.openxmlformats.org/officeDocument/2006/bibliography"/>
   </ds:schemaRefs>

</xml_diff>